<commit_message>
added text field and date picker
</commit_message>
<xml_diff>
--- a/JavaFx-ProjectInfo.docx
+++ b/JavaFx-ProjectInfo.docx
@@ -3,12 +3,27 @@
 <w:document xmlns:wpc="http://schemas.microsoft.com/office/word/2010/wordprocessingCanvas" xmlns:cx="http://schemas.microsoft.com/office/drawing/2014/chartex" xmlns:cx1="http://schemas.microsoft.com/office/drawing/2015/9/8/chartex" xmlns:cx2="http://schemas.microsoft.com/office/drawing/2015/10/21/chartex" xmlns:cx3="http://schemas.microsoft.com/office/drawing/2016/5/9/chartex" xmlns:cx4="http://schemas.microsoft.com/office/drawing/2016/5/10/chartex" xmlns:cx5="http://schemas.microsoft.com/office/drawing/2016/5/11/chartex" xmlns:cx6="http://schemas.microsoft.com/office/drawing/2016/5/12/chartex" xmlns:cx7="http://schemas.microsoft.com/office/drawing/2016/5/13/chartex" xmlns:cx8="http://schemas.microsoft.com/office/drawing/2016/5/14/chartex" xmlns:mc="http://schemas.openxmlformats.org/markup-compatibility/2006" xmlns:aink="http://schemas.microsoft.com/office/drawing/2016/ink" xmlns:am3d="http://schemas.microsoft.com/office/drawing/2017/model3d" xmlns:o="urn:schemas-microsoft-com:office:office" xmlns:r="http://schemas.openxmlformats.org/officeDocument/2006/relationships" xmlns:m="http://schemas.openxmlformats.org/officeDocument/2006/math" xmlns:v="urn:schemas-microsoft-com:vml" xmlns:wp14="http://schemas.microsoft.com/office/word/2010/wordprocessingDrawing" xmlns:wp="http://schemas.openxmlformats.org/drawingml/2006/wordprocessingDrawing" xmlns:w10="urn:schemas-microsoft-com:office:word" xmlns:w="http://schemas.openxmlformats.org/wordprocessingml/2006/main" xmlns:w14="http://schemas.microsoft.com/office/word/2010/wordml" xmlns:w15="http://schemas.microsoft.com/office/word/2012/wordml" xmlns:w16cid="http://schemas.microsoft.com/office/word/2016/wordml/cid" xmlns:w16se="http://schemas.microsoft.com/office/word/2015/wordml/symex" xmlns:wpg="http://schemas.microsoft.com/office/word/2010/wordprocessingGroup" xmlns:wpi="http://schemas.microsoft.com/office/word/2010/wordprocessingInk" xmlns:wne="http://schemas.microsoft.com/office/word/2006/wordml" xmlns:wps="http://schemas.microsoft.com/office/word/2010/wordprocessingShape" mc:Ignorable="w14 w15 w16se w16cid wp14">
   <w:body>
     <w:p>
-      <w:r>
-        <w:t>Tutorial:</w:t>
-      </w:r>
-    </w:p>
-    <w:p>
-      <w:hyperlink r:id="rId4" w:history="1">
+      <w:pPr>
+        <w:pStyle w:val="Heading1"/>
+        <w:numPr>
+          <w:ilvl w:val="0"/>
+          <w:numId w:val="2"/>
+        </w:numPr>
+      </w:pPr>
+      <w:r>
+        <w:t xml:space="preserve">Setup and </w:t>
+      </w:r>
+      <w:r>
+        <w:t>Tutor</w:t>
+      </w:r>
+      <w:r>
+        <w:t>ial</w:t>
+      </w:r>
+    </w:p>
+    <w:p/>
+    <w:p/>
+    <w:p>
+      <w:hyperlink r:id="rId5" w:history="1">
         <w:r>
           <w:rPr>
             <w:rStyle w:val="Hyperlink"/>
@@ -39,7 +54,7 @@
       </w:r>
     </w:p>
     <w:p>
-      <w:hyperlink r:id="rId5" w:history="1">
+      <w:hyperlink r:id="rId6" w:history="1">
         <w:r>
           <w:rPr>
             <w:rStyle w:val="Hyperlink"/>
@@ -63,7 +78,7 @@
       </w:r>
     </w:p>
     <w:p>
-      <w:hyperlink r:id="rId6" w:history="1">
+      <w:hyperlink r:id="rId7" w:history="1">
         <w:r>
           <w:rPr>
             <w:rStyle w:val="Hyperlink"/>
@@ -74,7 +89,7 @@
     </w:p>
     <w:p/>
     <w:p>
-      <w:hyperlink r:id="rId7" w:history="1">
+      <w:hyperlink r:id="rId8" w:history="1">
         <w:r>
           <w:rPr>
             <w:rStyle w:val="Hyperlink"/>
@@ -100,7 +115,7 @@
           <w:rStyle w:val="Hyperlink"/>
         </w:rPr>
       </w:pPr>
-      <w:hyperlink r:id="rId8" w:history="1">
+      <w:hyperlink r:id="rId9" w:history="1">
         <w:r>
           <w:rPr>
             <w:rStyle w:val="Hyperlink"/>
@@ -134,7 +149,7 @@
       </w:r>
     </w:p>
     <w:p>
-      <w:hyperlink r:id="rId9" w:anchor="install-javafx" w:history="1">
+      <w:hyperlink r:id="rId10" w:anchor="install-javafx" w:history="1">
         <w:r>
           <w:rPr>
             <w:rStyle w:val="Hyperlink"/>
@@ -144,11 +159,34 @@
       </w:hyperlink>
     </w:p>
     <w:p>
-      <w:bookmarkStart w:id="0" w:name="_GoBack"/>
-      <w:bookmarkEnd w:id="0"/>
       <w:r>
         <w:br w:type="page"/>
       </w:r>
+    </w:p>
+    <w:p/>
+    <w:p>
+      <w:pPr>
+        <w:pStyle w:val="Heading1"/>
+        <w:numPr>
+          <w:ilvl w:val="0"/>
+          <w:numId w:val="2"/>
+        </w:numPr>
+      </w:pPr>
+      <w:r>
+        <w:t>Layout</w:t>
+      </w:r>
+    </w:p>
+    <w:p/>
+    <w:p/>
+    <w:p>
+      <w:hyperlink r:id="rId11" w:history="1">
+        <w:r>
+          <w:rPr>
+            <w:rStyle w:val="Hyperlink"/>
+          </w:rPr>
+          <w:t>https://docs.oracle.com/javafx/2/layout/builtin_layouts.htm</w:t>
+        </w:r>
+      </w:hyperlink>
     </w:p>
     <w:p>
       <w:pPr>
@@ -156,8 +194,21 @@
           <w:rStyle w:val="Hyperlink"/>
         </w:rPr>
       </w:pPr>
-    </w:p>
-    <w:p/>
+      <w:bookmarkStart w:id="0" w:name="_GoBack"/>
+      <w:bookmarkEnd w:id="0"/>
+    </w:p>
+    <w:p>
+      <w:pPr>
+        <w:pStyle w:val="Heading1"/>
+        <w:numPr>
+          <w:ilvl w:val="0"/>
+          <w:numId w:val="2"/>
+        </w:numPr>
+      </w:pPr>
+      <w:r>
+        <w:t>Controls</w:t>
+      </w:r>
+    </w:p>
     <w:p/>
     <w:p/>
     <w:sectPr>
@@ -168,6 +219,189 @@
     </w:sectPr>
   </w:body>
 </w:document>
+</file>
+
+<file path=word/numbering.xml><?xml version="1.0" encoding="utf-8"?>
+<w:numbering xmlns:wpc="http://schemas.microsoft.com/office/word/2010/wordprocessingCanvas" xmlns:cx="http://schemas.microsoft.com/office/drawing/2014/chartex" xmlns:cx1="http://schemas.microsoft.com/office/drawing/2015/9/8/chartex" xmlns:cx2="http://schemas.microsoft.com/office/drawing/2015/10/21/chartex" xmlns:cx3="http://schemas.microsoft.com/office/drawing/2016/5/9/chartex" xmlns:cx4="http://schemas.microsoft.com/office/drawing/2016/5/10/chartex" xmlns:cx5="http://schemas.microsoft.com/office/drawing/2016/5/11/chartex" xmlns:cx6="http://schemas.microsoft.com/office/drawing/2016/5/12/chartex" xmlns:cx7="http://schemas.microsoft.com/office/drawing/2016/5/13/chartex" xmlns:cx8="http://schemas.microsoft.com/office/drawing/2016/5/14/chartex" xmlns:mc="http://schemas.openxmlformats.org/markup-compatibility/2006" xmlns:aink="http://schemas.microsoft.com/office/drawing/2016/ink" xmlns:am3d="http://schemas.microsoft.com/office/drawing/2017/model3d" xmlns:o="urn:schemas-microsoft-com:office:office" xmlns:r="http://schemas.openxmlformats.org/officeDocument/2006/relationships" xmlns:m="http://schemas.openxmlformats.org/officeDocument/2006/math" xmlns:v="urn:schemas-microsoft-com:vml" xmlns:wp14="http://schemas.microsoft.com/office/word/2010/wordprocessingDrawing" xmlns:wp="http://schemas.openxmlformats.org/drawingml/2006/wordprocessingDrawing" xmlns:w10="urn:schemas-microsoft-com:office:word" xmlns:w="http://schemas.openxmlformats.org/wordprocessingml/2006/main" xmlns:w14="http://schemas.microsoft.com/office/word/2010/wordml" xmlns:w15="http://schemas.microsoft.com/office/word/2012/wordml" xmlns:w16cid="http://schemas.microsoft.com/office/word/2016/wordml/cid" xmlns:w16se="http://schemas.microsoft.com/office/word/2015/wordml/symex" xmlns:wpg="http://schemas.microsoft.com/office/word/2010/wordprocessingGroup" xmlns:wpi="http://schemas.microsoft.com/office/word/2010/wordprocessingInk" xmlns:wne="http://schemas.microsoft.com/office/word/2006/wordml" xmlns:wps="http://schemas.microsoft.com/office/word/2010/wordprocessingShape" mc:Ignorable="w14 w15 w16se w16cid wp14">
+  <w:abstractNum w:abstractNumId="0" w15:restartNumberingAfterBreak="0">
+    <w:nsid w:val="2BFF7E45"/>
+    <w:multiLevelType w:val="hybridMultilevel"/>
+    <w:tmpl w:val="2EE215C8"/>
+    <w:lvl w:ilvl="0" w:tplc="0409000F">
+      <w:start w:val="1"/>
+      <w:numFmt w:val="decimal"/>
+      <w:lvlText w:val="%1."/>
+      <w:lvlJc w:val="left"/>
+      <w:pPr>
+        <w:ind w:left="720" w:hanging="360"/>
+      </w:pPr>
+    </w:lvl>
+    <w:lvl w:ilvl="1" w:tplc="04090019" w:tentative="1">
+      <w:start w:val="1"/>
+      <w:numFmt w:val="lowerLetter"/>
+      <w:lvlText w:val="%2."/>
+      <w:lvlJc w:val="left"/>
+      <w:pPr>
+        <w:ind w:left="1440" w:hanging="360"/>
+      </w:pPr>
+    </w:lvl>
+    <w:lvl w:ilvl="2" w:tplc="0409001B" w:tentative="1">
+      <w:start w:val="1"/>
+      <w:numFmt w:val="lowerRoman"/>
+      <w:lvlText w:val="%3."/>
+      <w:lvlJc w:val="right"/>
+      <w:pPr>
+        <w:ind w:left="2160" w:hanging="180"/>
+      </w:pPr>
+    </w:lvl>
+    <w:lvl w:ilvl="3" w:tplc="0409000F" w:tentative="1">
+      <w:start w:val="1"/>
+      <w:numFmt w:val="decimal"/>
+      <w:lvlText w:val="%4."/>
+      <w:lvlJc w:val="left"/>
+      <w:pPr>
+        <w:ind w:left="2880" w:hanging="360"/>
+      </w:pPr>
+    </w:lvl>
+    <w:lvl w:ilvl="4" w:tplc="04090019" w:tentative="1">
+      <w:start w:val="1"/>
+      <w:numFmt w:val="lowerLetter"/>
+      <w:lvlText w:val="%5."/>
+      <w:lvlJc w:val="left"/>
+      <w:pPr>
+        <w:ind w:left="3600" w:hanging="360"/>
+      </w:pPr>
+    </w:lvl>
+    <w:lvl w:ilvl="5" w:tplc="0409001B" w:tentative="1">
+      <w:start w:val="1"/>
+      <w:numFmt w:val="lowerRoman"/>
+      <w:lvlText w:val="%6."/>
+      <w:lvlJc w:val="right"/>
+      <w:pPr>
+        <w:ind w:left="4320" w:hanging="180"/>
+      </w:pPr>
+    </w:lvl>
+    <w:lvl w:ilvl="6" w:tplc="0409000F" w:tentative="1">
+      <w:start w:val="1"/>
+      <w:numFmt w:val="decimal"/>
+      <w:lvlText w:val="%7."/>
+      <w:lvlJc w:val="left"/>
+      <w:pPr>
+        <w:ind w:left="5040" w:hanging="360"/>
+      </w:pPr>
+    </w:lvl>
+    <w:lvl w:ilvl="7" w:tplc="04090019" w:tentative="1">
+      <w:start w:val="1"/>
+      <w:numFmt w:val="lowerLetter"/>
+      <w:lvlText w:val="%8."/>
+      <w:lvlJc w:val="left"/>
+      <w:pPr>
+        <w:ind w:left="5760" w:hanging="360"/>
+      </w:pPr>
+    </w:lvl>
+    <w:lvl w:ilvl="8" w:tplc="0409001B" w:tentative="1">
+      <w:start w:val="1"/>
+      <w:numFmt w:val="lowerRoman"/>
+      <w:lvlText w:val="%9."/>
+      <w:lvlJc w:val="right"/>
+      <w:pPr>
+        <w:ind w:left="6480" w:hanging="180"/>
+      </w:pPr>
+    </w:lvl>
+  </w:abstractNum>
+  <w:abstractNum w:abstractNumId="1" w15:restartNumberingAfterBreak="0">
+    <w:nsid w:val="4BD7353E"/>
+    <w:multiLevelType w:val="hybridMultilevel"/>
+    <w:tmpl w:val="6FC8A3CC"/>
+    <w:lvl w:ilvl="0" w:tplc="0409000F">
+      <w:start w:val="1"/>
+      <w:numFmt w:val="decimal"/>
+      <w:lvlText w:val="%1."/>
+      <w:lvlJc w:val="left"/>
+      <w:pPr>
+        <w:ind w:left="720" w:hanging="360"/>
+      </w:pPr>
+    </w:lvl>
+    <w:lvl w:ilvl="1" w:tplc="04090019" w:tentative="1">
+      <w:start w:val="1"/>
+      <w:numFmt w:val="lowerLetter"/>
+      <w:lvlText w:val="%2."/>
+      <w:lvlJc w:val="left"/>
+      <w:pPr>
+        <w:ind w:left="1440" w:hanging="360"/>
+      </w:pPr>
+    </w:lvl>
+    <w:lvl w:ilvl="2" w:tplc="0409001B" w:tentative="1">
+      <w:start w:val="1"/>
+      <w:numFmt w:val="lowerRoman"/>
+      <w:lvlText w:val="%3."/>
+      <w:lvlJc w:val="right"/>
+      <w:pPr>
+        <w:ind w:left="2160" w:hanging="180"/>
+      </w:pPr>
+    </w:lvl>
+    <w:lvl w:ilvl="3" w:tplc="0409000F" w:tentative="1">
+      <w:start w:val="1"/>
+      <w:numFmt w:val="decimal"/>
+      <w:lvlText w:val="%4."/>
+      <w:lvlJc w:val="left"/>
+      <w:pPr>
+        <w:ind w:left="2880" w:hanging="360"/>
+      </w:pPr>
+    </w:lvl>
+    <w:lvl w:ilvl="4" w:tplc="04090019" w:tentative="1">
+      <w:start w:val="1"/>
+      <w:numFmt w:val="lowerLetter"/>
+      <w:lvlText w:val="%5."/>
+      <w:lvlJc w:val="left"/>
+      <w:pPr>
+        <w:ind w:left="3600" w:hanging="360"/>
+      </w:pPr>
+    </w:lvl>
+    <w:lvl w:ilvl="5" w:tplc="0409001B" w:tentative="1">
+      <w:start w:val="1"/>
+      <w:numFmt w:val="lowerRoman"/>
+      <w:lvlText w:val="%6."/>
+      <w:lvlJc w:val="right"/>
+      <w:pPr>
+        <w:ind w:left="4320" w:hanging="180"/>
+      </w:pPr>
+    </w:lvl>
+    <w:lvl w:ilvl="6" w:tplc="0409000F" w:tentative="1">
+      <w:start w:val="1"/>
+      <w:numFmt w:val="decimal"/>
+      <w:lvlText w:val="%7."/>
+      <w:lvlJc w:val="left"/>
+      <w:pPr>
+        <w:ind w:left="5040" w:hanging="360"/>
+      </w:pPr>
+    </w:lvl>
+    <w:lvl w:ilvl="7" w:tplc="04090019" w:tentative="1">
+      <w:start w:val="1"/>
+      <w:numFmt w:val="lowerLetter"/>
+      <w:lvlText w:val="%8."/>
+      <w:lvlJc w:val="left"/>
+      <w:pPr>
+        <w:ind w:left="5760" w:hanging="360"/>
+      </w:pPr>
+    </w:lvl>
+    <w:lvl w:ilvl="8" w:tplc="0409001B" w:tentative="1">
+      <w:start w:val="1"/>
+      <w:numFmt w:val="lowerRoman"/>
+      <w:lvlText w:val="%9."/>
+      <w:lvlJc w:val="right"/>
+      <w:pPr>
+        <w:ind w:left="6480" w:hanging="180"/>
+      </w:pPr>
+    </w:lvl>
+  </w:abstractNum>
+  <w:num w:numId="1">
+    <w:abstractNumId w:val="1"/>
+  </w:num>
+  <w:num w:numId="2">
+    <w:abstractNumId w:val="0"/>
+  </w:num>
+</w:numbering>
 </file>
 
 <file path=word/styles.xml><?xml version="1.0" encoding="utf-8"?>
@@ -187,7 +421,7 @@
       </w:pPr>
     </w:pPrDefault>
   </w:docDefaults>
-  <w:latentStyles w:defLockedState="0" w:defUIPriority="99" w:defSemiHidden="0" w:defUnhideWhenUsed="0" w:defQFormat="0" w:count="377">
+  <w:latentStyles w:defLockedState="0" w:defUIPriority="99" w:defSemiHidden="0" w:defUnhideWhenUsed="0" w:defQFormat="0" w:count="375">
     <w:lsdException w:name="Normal" w:uiPriority="0" w:qFormat="1"/>
     <w:lsdException w:name="heading 1" w:uiPriority="9" w:qFormat="1"/>
     <w:lsdException w:name="heading 2" w:semiHidden="1" w:uiPriority="9" w:unhideWhenUsed="1" w:qFormat="1"/>
@@ -563,12 +797,53 @@
     <w:lsdException w:name="Smart Hyperlink" w:semiHidden="1" w:unhideWhenUsed="1"/>
     <w:lsdException w:name="Hashtag" w:semiHidden="1" w:unhideWhenUsed="1"/>
     <w:lsdException w:name="Unresolved Mention" w:semiHidden="1" w:unhideWhenUsed="1"/>
-    <w:lsdException w:name="Smart Link" w:semiHidden="1" w:unhideWhenUsed="1"/>
-    <w:lsdException w:name="Smart Link Error" w:semiHidden="1" w:unhideWhenUsed="1"/>
   </w:latentStyles>
   <w:style w:type="paragraph" w:default="1" w:styleId="Normal">
     <w:name w:val="Normal"/>
     <w:qFormat/>
+  </w:style>
+  <w:style w:type="paragraph" w:styleId="Heading1">
+    <w:name w:val="heading 1"/>
+    <w:basedOn w:val="Normal"/>
+    <w:next w:val="Normal"/>
+    <w:link w:val="Heading1Char"/>
+    <w:uiPriority w:val="9"/>
+    <w:qFormat/>
+    <w:rsid w:val="000C3C65"/>
+    <w:pPr>
+      <w:keepNext/>
+      <w:keepLines/>
+      <w:spacing w:before="240" w:after="0"/>
+      <w:outlineLvl w:val="0"/>
+    </w:pPr>
+    <w:rPr>
+      <w:rFonts w:asciiTheme="majorHAnsi" w:eastAsiaTheme="majorEastAsia" w:hAnsiTheme="majorHAnsi" w:cstheme="majorBidi"/>
+      <w:color w:val="2F5496" w:themeColor="accent1" w:themeShade="BF"/>
+      <w:sz w:val="32"/>
+      <w:szCs w:val="32"/>
+    </w:rPr>
+  </w:style>
+  <w:style w:type="paragraph" w:styleId="Heading2">
+    <w:name w:val="heading 2"/>
+    <w:basedOn w:val="Normal"/>
+    <w:next w:val="Normal"/>
+    <w:link w:val="Heading2Char"/>
+    <w:uiPriority w:val="9"/>
+    <w:unhideWhenUsed/>
+    <w:qFormat/>
+    <w:rsid w:val="000C3C65"/>
+    <w:pPr>
+      <w:keepNext/>
+      <w:keepLines/>
+      <w:spacing w:before="40" w:after="0"/>
+      <w:outlineLvl w:val="1"/>
+    </w:pPr>
+    <w:rPr>
+      <w:rFonts w:asciiTheme="majorHAnsi" w:eastAsiaTheme="majorEastAsia" w:hAnsiTheme="majorHAnsi" w:cstheme="majorBidi"/>
+      <w:color w:val="2F5496" w:themeColor="accent1" w:themeShade="BF"/>
+      <w:sz w:val="26"/>
+      <w:szCs w:val="26"/>
+    </w:rPr>
   </w:style>
   <w:style w:type="character" w:default="1" w:styleId="DefaultParagraphFont">
     <w:name w:val="Default Paragraph Font"/>
@@ -607,6 +882,32 @@
     <w:rPr>
       <w:color w:val="0000FF"/>
       <w:u w:val="single"/>
+    </w:rPr>
+  </w:style>
+  <w:style w:type="character" w:customStyle="1" w:styleId="Heading2Char">
+    <w:name w:val="Heading 2 Char"/>
+    <w:basedOn w:val="DefaultParagraphFont"/>
+    <w:link w:val="Heading2"/>
+    <w:uiPriority w:val="9"/>
+    <w:rsid w:val="000C3C65"/>
+    <w:rPr>
+      <w:rFonts w:asciiTheme="majorHAnsi" w:eastAsiaTheme="majorEastAsia" w:hAnsiTheme="majorHAnsi" w:cstheme="majorBidi"/>
+      <w:color w:val="2F5496" w:themeColor="accent1" w:themeShade="BF"/>
+      <w:sz w:val="26"/>
+      <w:szCs w:val="26"/>
+    </w:rPr>
+  </w:style>
+  <w:style w:type="character" w:customStyle="1" w:styleId="Heading1Char">
+    <w:name w:val="Heading 1 Char"/>
+    <w:basedOn w:val="DefaultParagraphFont"/>
+    <w:link w:val="Heading1"/>
+    <w:uiPriority w:val="9"/>
+    <w:rsid w:val="000C3C65"/>
+    <w:rPr>
+      <w:rFonts w:asciiTheme="majorHAnsi" w:eastAsiaTheme="majorEastAsia" w:hAnsiTheme="majorHAnsi" w:cstheme="majorBidi"/>
+      <w:color w:val="2F5496" w:themeColor="accent1" w:themeShade="BF"/>
+      <w:sz w:val="32"/>
+      <w:szCs w:val="32"/>
     </w:rPr>
   </w:style>
 </w:styles>

</xml_diff>

<commit_message>
moved ghcnd daily to the weather service
</commit_message>
<xml_diff>
--- a/JavaFx-ProjectInfo.docx
+++ b/JavaFx-ProjectInfo.docx
@@ -179,6 +179,11 @@
     <w:p/>
     <w:p/>
     <w:p>
+      <w:pPr>
+        <w:rPr>
+          <w:rStyle w:val="Hyperlink"/>
+        </w:rPr>
+      </w:pPr>
       <w:hyperlink r:id="rId11" w:history="1">
         <w:r>
           <w:rPr>
@@ -194,8 +199,332 @@
           <w:rStyle w:val="Hyperlink"/>
         </w:rPr>
       </w:pPr>
+    </w:p>
+    <w:p>
+      <w:pPr>
+        <w:rPr>
+          <w:rStyle w:val="Hyperlink"/>
+        </w:rPr>
+      </w:pPr>
+    </w:p>
+    <w:p>
+      <w:pPr>
+        <w:rPr>
+          <w:rStyle w:val="Hyperlink"/>
+        </w:rPr>
+      </w:pPr>
+      <w:r>
+        <w:rPr>
+          <w:rStyle w:val="Hyperlink"/>
+          <w:noProof/>
+        </w:rPr>
+        <mc:AlternateContent>
+          <mc:Choice Requires="wps">
+            <w:drawing>
+              <wp:anchor distT="45720" distB="45720" distL="114300" distR="114300" simplePos="0" relativeHeight="251659264" behindDoc="0" locked="0" layoutInCell="1" allowOverlap="1" wp14:anchorId="3142065A" wp14:editId="3076555D">
+                <wp:simplePos x="0" y="0"/>
+                <wp:positionH relativeFrom="column">
+                  <wp:posOffset>1011555</wp:posOffset>
+                </wp:positionH>
+                <wp:positionV relativeFrom="paragraph">
+                  <wp:posOffset>1905</wp:posOffset>
+                </wp:positionV>
+                <wp:extent cx="2360930" cy="1404620"/>
+                <wp:effectExtent l="0" t="0" r="22860" b="11430"/>
+                <wp:wrapSquare wrapText="bothSides"/>
+                <wp:docPr id="217" name="Text Box 2"/>
+                <wp:cNvGraphicFramePr>
+                  <a:graphicFrameLocks xmlns:a="http://schemas.openxmlformats.org/drawingml/2006/main"/>
+                </wp:cNvGraphicFramePr>
+                <a:graphic xmlns:a="http://schemas.openxmlformats.org/drawingml/2006/main">
+                  <a:graphicData uri="http://schemas.microsoft.com/office/word/2010/wordprocessingShape">
+                    <wps:wsp>
+                      <wps:cNvSpPr txBox="1">
+                        <a:spLocks noChangeArrowheads="1"/>
+                      </wps:cNvSpPr>
+                      <wps:spPr bwMode="auto">
+                        <a:xfrm>
+                          <a:off x="0" y="0"/>
+                          <a:ext cx="2360930" cy="1404620"/>
+                        </a:xfrm>
+                        <a:prstGeom prst="rect">
+                          <a:avLst/>
+                        </a:prstGeom>
+                        <a:solidFill>
+                          <a:srgbClr val="FFFFFF"/>
+                        </a:solidFill>
+                        <a:ln w="9525">
+                          <a:solidFill>
+                            <a:srgbClr val="000000"/>
+                          </a:solidFill>
+                          <a:miter lim="800000"/>
+                          <a:headEnd/>
+                          <a:tailEnd/>
+                        </a:ln>
+                      </wps:spPr>
+                      <wps:txbx>
+                        <w:txbxContent>
+                          <w:p>
+                            <w:proofErr w:type="spellStart"/>
+                            <w:r>
+                              <w:t>Hbox</w:t>
+                            </w:r>
+                            <w:proofErr w:type="spellEnd"/>
+                          </w:p>
+                        </w:txbxContent>
+                      </wps:txbx>
+                      <wps:bodyPr rot="0" vert="horz" wrap="square" lIns="91440" tIns="45720" rIns="91440" bIns="45720" anchor="t" anchorCtr="0">
+                        <a:spAutoFit/>
+                      </wps:bodyPr>
+                    </wps:wsp>
+                  </a:graphicData>
+                </a:graphic>
+                <wp14:sizeRelH relativeFrom="margin">
+                  <wp14:pctWidth>40000</wp14:pctWidth>
+                </wp14:sizeRelH>
+                <wp14:sizeRelV relativeFrom="margin">
+                  <wp14:pctHeight>20000</wp14:pctHeight>
+                </wp14:sizeRelV>
+              </wp:anchor>
+            </w:drawing>
+          </mc:Choice>
+          <mc:Fallback>
+            <w:pict>
+              <v:shapetype w14:anchorId="3142065A" id="_x0000_t202" coordsize="21600,21600" o:spt="202" path="m,l,21600r21600,l21600,xe">
+                <v:stroke joinstyle="miter"/>
+                <v:path gradientshapeok="t" o:connecttype="rect"/>
+              </v:shapetype>
+              <v:shape id="Text Box 2" o:spid="_x0000_s1026" type="#_x0000_t202" style="position:absolute;margin-left:79.65pt;margin-top:.15pt;width:185.9pt;height:110.6pt;z-index:251659264;visibility:visible;mso-wrap-style:square;mso-width-percent:400;mso-height-percent:200;mso-wrap-distance-left:9pt;mso-wrap-distance-top:3.6pt;mso-wrap-distance-right:9pt;mso-wrap-distance-bottom:3.6pt;mso-position-horizontal:absolute;mso-position-horizontal-relative:text;mso-position-vertical:absolute;mso-position-vertical-relative:text;mso-width-percent:400;mso-height-percent:200;mso-width-relative:margin;mso-height-relative:margin;v-text-anchor:top" o:gfxdata="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">
+                <v:textbox style="mso-fit-shape-to-text:t">
+                  <w:txbxContent>
+                    <w:p>
+                      <w:proofErr w:type="spellStart"/>
+                      <w:r>
+                        <w:t>Hbox</w:t>
+                      </w:r>
+                      <w:proofErr w:type="spellEnd"/>
+                    </w:p>
+                  </w:txbxContent>
+                </v:textbox>
+                <w10:wrap type="square"/>
+              </v:shape>
+            </w:pict>
+          </mc:Fallback>
+        </mc:AlternateContent>
+      </w:r>
+    </w:p>
+    <w:p>
+      <w:pPr>
+        <w:rPr>
+          <w:rStyle w:val="Hyperlink"/>
+        </w:rPr>
+      </w:pPr>
+      <w:r>
+        <w:rPr>
+          <w:rStyle w:val="Heading1Char"/>
+          <w:noProof/>
+        </w:rPr>
+        <mc:AlternateContent>
+          <mc:Choice Requires="wps">
+            <w:drawing>
+              <wp:anchor distT="45720" distB="45720" distL="114300" distR="114300" simplePos="0" relativeHeight="251661312" behindDoc="0" locked="0" layoutInCell="1" allowOverlap="1" wp14:anchorId="7DB4FCF5" wp14:editId="7081CB91">
+                <wp:simplePos x="0" y="0"/>
+                <wp:positionH relativeFrom="column">
+                  <wp:posOffset>1028700</wp:posOffset>
+                </wp:positionH>
+                <wp:positionV relativeFrom="paragraph">
+                  <wp:posOffset>205740</wp:posOffset>
+                </wp:positionV>
+                <wp:extent cx="2360930" cy="1285875"/>
+                <wp:effectExtent l="0" t="0" r="22860" b="28575"/>
+                <wp:wrapSquare wrapText="bothSides"/>
+                <wp:docPr id="1" name="Text Box 2"/>
+                <wp:cNvGraphicFramePr>
+                  <a:graphicFrameLocks xmlns:a="http://schemas.openxmlformats.org/drawingml/2006/main"/>
+                </wp:cNvGraphicFramePr>
+                <a:graphic xmlns:a="http://schemas.openxmlformats.org/drawingml/2006/main">
+                  <a:graphicData uri="http://schemas.microsoft.com/office/word/2010/wordprocessingShape">
+                    <wps:wsp>
+                      <wps:cNvSpPr txBox="1">
+                        <a:spLocks noChangeArrowheads="1"/>
+                      </wps:cNvSpPr>
+                      <wps:spPr bwMode="auto">
+                        <a:xfrm>
+                          <a:off x="0" y="0"/>
+                          <a:ext cx="2360930" cy="1285875"/>
+                        </a:xfrm>
+                        <a:prstGeom prst="rect">
+                          <a:avLst/>
+                        </a:prstGeom>
+                        <a:solidFill>
+                          <a:srgbClr val="FFFFFF"/>
+                        </a:solidFill>
+                        <a:ln w="9525">
+                          <a:solidFill>
+                            <a:srgbClr val="000000"/>
+                          </a:solidFill>
+                          <a:miter lim="800000"/>
+                          <a:headEnd/>
+                          <a:tailEnd/>
+                        </a:ln>
+                      </wps:spPr>
+                      <wps:txbx>
+                        <w:txbxContent>
+                          <w:p>
+                            <w:proofErr w:type="spellStart"/>
+                            <w:r>
+                              <w:t>Vbox</w:t>
+                            </w:r>
+                            <w:proofErr w:type="spellEnd"/>
+                          </w:p>
+                        </w:txbxContent>
+                      </wps:txbx>
+                      <wps:bodyPr rot="0" vert="horz" wrap="square" lIns="91440" tIns="45720" rIns="91440" bIns="45720" anchor="t" anchorCtr="0">
+                        <a:noAutofit/>
+                      </wps:bodyPr>
+                    </wps:wsp>
+                  </a:graphicData>
+                </a:graphic>
+                <wp14:sizeRelH relativeFrom="margin">
+                  <wp14:pctWidth>40000</wp14:pctWidth>
+                </wp14:sizeRelH>
+                <wp14:sizeRelV relativeFrom="margin">
+                  <wp14:pctHeight>0</wp14:pctHeight>
+                </wp14:sizeRelV>
+              </wp:anchor>
+            </w:drawing>
+          </mc:Choice>
+          <mc:Fallback>
+            <w:pict>
+              <v:shape w14:anchorId="7DB4FCF5" id="_x0000_s1027" type="#_x0000_t202" style="position:absolute;margin-left:81pt;margin-top:16.2pt;width:185.9pt;height:101.25pt;z-index:251661312;visibility:visible;mso-wrap-style:square;mso-width-percent:400;mso-height-percent:0;mso-wrap-distance-left:9pt;mso-wrap-distance-top:3.6pt;mso-wrap-distance-right:9pt;mso-wrap-distance-bottom:3.6pt;mso-position-horizontal:absolute;mso-position-horizontal-relative:text;mso-position-vertical:absolute;mso-position-vertical-relative:text;mso-width-percent:400;mso-height-percent:0;mso-width-relative:margin;mso-height-relative:margin;v-text-anchor:top" o:gfxdata="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">
+                <v:textbox>
+                  <w:txbxContent>
+                    <w:p>
+                      <w:proofErr w:type="spellStart"/>
+                      <w:r>
+                        <w:t>Vbox</w:t>
+                      </w:r>
+                      <w:proofErr w:type="spellEnd"/>
+                    </w:p>
+                  </w:txbxContent>
+                </v:textbox>
+                <w10:wrap type="square"/>
+              </v:shape>
+            </w:pict>
+          </mc:Fallback>
+        </mc:AlternateContent>
+      </w:r>
+    </w:p>
+    <w:p>
+      <w:pPr>
+        <w:rPr>
+          <w:rStyle w:val="Hyperlink"/>
+        </w:rPr>
+      </w:pPr>
       <w:bookmarkStart w:id="0" w:name="_GoBack"/>
       <w:bookmarkEnd w:id="0"/>
+      <w:r>
+        <w:rPr>
+          <w:rStyle w:val="Heading1Char"/>
+          <w:noProof/>
+        </w:rPr>
+        <mc:AlternateContent>
+          <mc:Choice Requires="wps">
+            <w:drawing>
+              <wp:anchor distT="45720" distB="45720" distL="114300" distR="114300" simplePos="0" relativeHeight="251663360" behindDoc="0" locked="0" layoutInCell="1" allowOverlap="1" wp14:anchorId="24DEE402" wp14:editId="6C71D312">
+                <wp:simplePos x="0" y="0"/>
+                <wp:positionH relativeFrom="column">
+                  <wp:posOffset>1285875</wp:posOffset>
+                </wp:positionH>
+                <wp:positionV relativeFrom="paragraph">
+                  <wp:posOffset>273050</wp:posOffset>
+                </wp:positionV>
+                <wp:extent cx="1847850" cy="704850"/>
+                <wp:effectExtent l="0" t="0" r="19050" b="19050"/>
+                <wp:wrapSquare wrapText="bothSides"/>
+                <wp:docPr id="2" name="Text Box 2"/>
+                <wp:cNvGraphicFramePr>
+                  <a:graphicFrameLocks xmlns:a="http://schemas.openxmlformats.org/drawingml/2006/main"/>
+                </wp:cNvGraphicFramePr>
+                <a:graphic xmlns:a="http://schemas.openxmlformats.org/drawingml/2006/main">
+                  <a:graphicData uri="http://schemas.microsoft.com/office/word/2010/wordprocessingShape">
+                    <wps:wsp>
+                      <wps:cNvSpPr txBox="1">
+                        <a:spLocks noChangeArrowheads="1"/>
+                      </wps:cNvSpPr>
+                      <wps:spPr bwMode="auto">
+                        <a:xfrm>
+                          <a:off x="0" y="0"/>
+                          <a:ext cx="1847850" cy="704850"/>
+                        </a:xfrm>
+                        <a:prstGeom prst="rect">
+                          <a:avLst/>
+                        </a:prstGeom>
+                        <a:solidFill>
+                          <a:srgbClr val="FFFFFF"/>
+                        </a:solidFill>
+                        <a:ln w="9525">
+                          <a:solidFill>
+                            <a:srgbClr val="000000"/>
+                          </a:solidFill>
+                          <a:miter lim="800000"/>
+                          <a:headEnd/>
+                          <a:tailEnd/>
+                        </a:ln>
+                      </wps:spPr>
+                      <wps:txbx>
+                        <w:txbxContent>
+                          <w:p>
+                            <w:r>
+                              <w:t>table</w:t>
+                            </w:r>
+                          </w:p>
+                        </w:txbxContent>
+                      </wps:txbx>
+                      <wps:bodyPr rot="0" vert="horz" wrap="square" lIns="91440" tIns="45720" rIns="91440" bIns="45720" anchor="t" anchorCtr="0">
+                        <a:noAutofit/>
+                      </wps:bodyPr>
+                    </wps:wsp>
+                  </a:graphicData>
+                </a:graphic>
+                <wp14:sizeRelH relativeFrom="margin">
+                  <wp14:pctWidth>0</wp14:pctWidth>
+                </wp14:sizeRelH>
+                <wp14:sizeRelV relativeFrom="margin">
+                  <wp14:pctHeight>0</wp14:pctHeight>
+                </wp14:sizeRelV>
+              </wp:anchor>
+            </w:drawing>
+          </mc:Choice>
+          <mc:Fallback>
+            <w:pict>
+              <v:shape w14:anchorId="24DEE402" id="_x0000_s1028" type="#_x0000_t202" style="position:absolute;margin-left:101.25pt;margin-top:21.5pt;width:145.5pt;height:55.5pt;z-index:251663360;visibility:visible;mso-wrap-style:square;mso-width-percent:0;mso-height-percent:0;mso-wrap-distance-left:9pt;mso-wrap-distance-top:3.6pt;mso-wrap-distance-right:9pt;mso-wrap-distance-bottom:3.6pt;mso-position-horizontal:absolute;mso-position-horizontal-relative:text;mso-position-vertical:absolute;mso-position-vertical-relative:text;mso-width-percent:0;mso-height-percent:0;mso-width-relative:margin;mso-height-relative:margin;v-text-anchor:top" o:gfxdata="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">
+                <v:textbox>
+                  <w:txbxContent>
+                    <w:p>
+                      <w:r>
+                        <w:t>table</w:t>
+                      </w:r>
+                    </w:p>
+                  </w:txbxContent>
+                </v:textbox>
+                <w10:wrap type="square"/>
+              </v:shape>
+            </w:pict>
+          </mc:Fallback>
+        </mc:AlternateContent>
+      </w:r>
+    </w:p>
+    <w:p/>
+    <w:p/>
+    <w:p/>
+    <w:p/>
+    <w:p>
+      <w:pPr>
+        <w:rPr>
+          <w:rStyle w:val="Hyperlink"/>
+        </w:rPr>
+      </w:pPr>
     </w:p>
     <w:p>
       <w:pPr>

</xml_diff>

<commit_message>
add link to JavaFx Charts tutorial
</commit_message>
<xml_diff>
--- a/JavaFx-ProjectInfo.docx
+++ b/JavaFx-ProjectInfo.docx
@@ -539,6 +539,11 @@
     <w:p/>
     <w:p/>
     <w:p>
+      <w:pPr>
+        <w:rPr>
+          <w:rStyle w:val="Hyperlink"/>
+        </w:rPr>
+      </w:pPr>
       <w:hyperlink r:id="rId12" w:history="1">
         <w:r>
           <w:rPr>
@@ -548,11 +553,89 @@
         </w:r>
       </w:hyperlink>
     </w:p>
-    <w:p/>
+    <w:p>
+      <w:pPr>
+        <w:rPr>
+          <w:rStyle w:val="Hyperlink"/>
+          <w:color w:val="auto"/>
+          <w:u w:val="none"/>
+        </w:rPr>
+      </w:pPr>
+    </w:p>
+    <w:p>
+      <w:pPr>
+        <w:rPr>
+          <w:rStyle w:val="Hyperlink"/>
+          <w:color w:val="auto"/>
+          <w:u w:val="none"/>
+        </w:rPr>
+      </w:pPr>
+      <w:proofErr w:type="spellStart"/>
+      <w:r>
+        <w:rPr>
+          <w:rStyle w:val="Hyperlink"/>
+          <w:color w:val="auto"/>
+          <w:u w:val="none"/>
+        </w:rPr>
+        <w:t>ControlsF</w:t>
+      </w:r>
+      <w:r>
+        <w:rPr>
+          <w:rStyle w:val="Hyperlink"/>
+          <w:color w:val="auto"/>
+          <w:u w:val="none"/>
+        </w:rPr>
+        <w:t>x</w:t>
+      </w:r>
+      <w:proofErr w:type="spellEnd"/>
+    </w:p>
+    <w:p>
+      <w:hyperlink r:id="rId13" w:history="1">
+        <w:r>
+          <w:rPr>
+            <w:rStyle w:val="Hyperlink"/>
+          </w:rPr>
+          <w:t>https://github.com/controlsfx/controlsfx/blob/master/readme.md</w:t>
+        </w:r>
+      </w:hyperlink>
+    </w:p>
+    <w:p/>
+    <w:p>
+      <w:r>
+        <w:t>Control tutorials:</w:t>
+      </w:r>
+    </w:p>
+    <w:p>
+      <w:hyperlink r:id="rId14" w:history="1">
+        <w:r>
+          <w:rPr>
+            <w:rStyle w:val="Hyperlink"/>
+          </w:rPr>
+          <w:t>http://tutorials.jenkov.com/javafx/linechart.html</w:t>
+        </w:r>
+      </w:hyperlink>
+    </w:p>
+    <w:p/>
+    <w:p>
+      <w:r>
+        <w:t>Oracle Charts Tutorial:</w:t>
+      </w:r>
+    </w:p>
+    <w:p>
+      <w:hyperlink r:id="rId15" w:anchor="CIHGBCFI" w:history="1">
+        <w:r>
+          <w:rPr>
+            <w:rStyle w:val="Hyperlink"/>
+          </w:rPr>
+          <w:t>https://docs.oracle.com/javafx/2/charts/line-chart.htm#CIHGBCFI</w:t>
+        </w:r>
+      </w:hyperlink>
+    </w:p>
     <w:p>
       <w:bookmarkStart w:id="0" w:name="_GoBack"/>
       <w:bookmarkEnd w:id="0"/>
     </w:p>
+    <w:p/>
     <w:sectPr>
       <w:pgSz w:w="12240" w:h="15840"/>
       <w:pgMar w:top="1440" w:right="1440" w:bottom="1440" w:left="1440" w:header="720" w:footer="720" w:gutter="0"/>
@@ -763,7 +846,7 @@
       </w:pPr>
     </w:pPrDefault>
   </w:docDefaults>
-  <w:latentStyles w:defLockedState="0" w:defUIPriority="99" w:defSemiHidden="0" w:defUnhideWhenUsed="0" w:defQFormat="0" w:count="375">
+  <w:latentStyles w:defLockedState="0" w:defUIPriority="99" w:defSemiHidden="0" w:defUnhideWhenUsed="0" w:defQFormat="0" w:count="376">
     <w:lsdException w:name="Normal" w:uiPriority="0" w:qFormat="1"/>
     <w:lsdException w:name="heading 1" w:uiPriority="9" w:qFormat="1"/>
     <w:lsdException w:name="heading 2" w:semiHidden="1" w:uiPriority="9" w:unhideWhenUsed="1" w:qFormat="1"/>
@@ -869,7 +952,6 @@
     <w:lsdException w:name="HTML Sample" w:semiHidden="1" w:unhideWhenUsed="1"/>
     <w:lsdException w:name="HTML Typewriter" w:semiHidden="1" w:unhideWhenUsed="1"/>
     <w:lsdException w:name="HTML Variable" w:semiHidden="1" w:unhideWhenUsed="1"/>
-    <w:lsdException w:name="Normal Table" w:semiHidden="1" w:unhideWhenUsed="1"/>
     <w:lsdException w:name="annotation subject" w:semiHidden="1" w:unhideWhenUsed="1"/>
     <w:lsdException w:name="No List" w:semiHidden="1" w:unhideWhenUsed="1"/>
     <w:lsdException w:name="Outline List 1" w:semiHidden="1" w:unhideWhenUsed="1"/>
@@ -916,10 +998,8 @@
     <w:lsdException w:name="Table Subtle 2" w:semiHidden="1" w:unhideWhenUsed="1"/>
     <w:lsdException w:name="Table Web 1" w:semiHidden="1" w:unhideWhenUsed="1"/>
     <w:lsdException w:name="Table Web 2" w:semiHidden="1" w:unhideWhenUsed="1"/>
-    <w:lsdException w:name="Table Web 3" w:semiHidden="1" w:unhideWhenUsed="1"/>
     <w:lsdException w:name="Balloon Text" w:semiHidden="1" w:unhideWhenUsed="1"/>
     <w:lsdException w:name="Table Grid" w:uiPriority="39"/>
-    <w:lsdException w:name="Table Theme" w:semiHidden="1" w:unhideWhenUsed="1"/>
     <w:lsdException w:name="Placeholder Text" w:semiHidden="1"/>
     <w:lsdException w:name="No Spacing" w:uiPriority="1" w:qFormat="1"/>
     <w:lsdException w:name="Light Shading" w:uiPriority="60"/>
@@ -1139,6 +1219,7 @@
     <w:lsdException w:name="Smart Hyperlink" w:semiHidden="1" w:unhideWhenUsed="1"/>
     <w:lsdException w:name="Hashtag" w:semiHidden="1" w:unhideWhenUsed="1"/>
     <w:lsdException w:name="Unresolved Mention" w:semiHidden="1" w:unhideWhenUsed="1"/>
+    <w:lsdException w:name="Smart Link" w:semiHidden="1" w:unhideWhenUsed="1"/>
   </w:latentStyles>
   <w:style w:type="paragraph" w:default="1" w:styleId="Normal">
     <w:name w:val="Normal"/>
@@ -1250,6 +1331,18 @@
       <w:color w:val="2F5496" w:themeColor="accent1" w:themeShade="BF"/>
       <w:sz w:val="32"/>
       <w:szCs w:val="32"/>
+    </w:rPr>
+  </w:style>
+  <w:style w:type="character" w:styleId="FollowedHyperlink">
+    <w:name w:val="FollowedHyperlink"/>
+    <w:basedOn w:val="DefaultParagraphFont"/>
+    <w:uiPriority w:val="99"/>
+    <w:semiHidden/>
+    <w:unhideWhenUsed/>
+    <w:rsid w:val="00FA6D78"/>
+    <w:rPr>
+      <w:color w:val="954F72" w:themeColor="followedHyperlink"/>
+      <w:u w:val="single"/>
     </w:rPr>
   </w:style>
 </w:styles>

</xml_diff>